<commit_message>
Two copies, right format and one page abstract
</commit_message>
<xml_diff>
--- a/tez_giris.docx
+++ b/tez_giris.docx
@@ -2058,7 +2058,6 @@
           <w:rFonts w:cs="Times New Roman" w:ascii="Times New Roman" w:hAnsi="Times New Roman"/>
           <w:szCs w:val="24"/>
         </w:rPr>
-        <w:t>(İmza)</w:t>
       </w:r>
     </w:p>
     <w:p>
@@ -2095,9 +2094,9 @@
           <w:szCs w:val="28"/>
         </w:rPr>
       </w:pPr>
-      <w:bookmarkStart w:id="3" w:name="_Toc497156056"/>
+      <w:bookmarkStart w:id="3" w:name="_Toc376475524"/>
       <w:bookmarkStart w:id="4" w:name="_Toc376476390"/>
-      <w:bookmarkStart w:id="5" w:name="_Toc376475524"/>
+      <w:bookmarkStart w:id="5" w:name="_Toc497156056"/>
       <w:r>
         <w:rPr>
           <w:rFonts w:cs="Times New Roman"/>
@@ -2138,10 +2137,160 @@
         <w:rPr>
           <w:rFonts w:cs="Times New Roman" w:ascii="Times New Roman" w:hAnsi="Times New Roman"/>
           <w:b/>
-          <w:szCs w:val="24"/>
+          <w:sz w:val="28"/>
+          <w:szCs w:val="28"/>
           <w:lang w:val="en-US"/>
         </w:rPr>
-        <w:t>Çift Dilli Kelime Temsilleri ile Sözlük Eşlenmesi</w:t>
+        <w:t>Ç</w:t>
+      </w:r>
+      <w:r>
+        <w:rPr>
+          <w:rFonts w:cs="Times New Roman" w:ascii="Times New Roman" w:hAnsi="Times New Roman"/>
+          <w:b/>
+          <w:sz w:val="28"/>
+          <w:szCs w:val="28"/>
+          <w:lang w:val="en-US"/>
+        </w:rPr>
+        <w:t>İ</w:t>
+      </w:r>
+      <w:r>
+        <w:rPr>
+          <w:rFonts w:cs="Times New Roman" w:ascii="Times New Roman" w:hAnsi="Times New Roman"/>
+          <w:b/>
+          <w:sz w:val="28"/>
+          <w:szCs w:val="28"/>
+          <w:lang w:val="en-US"/>
+        </w:rPr>
+        <w:t>FT D</w:t>
+      </w:r>
+      <w:r>
+        <w:rPr>
+          <w:rFonts w:cs="Times New Roman" w:ascii="Times New Roman" w:hAnsi="Times New Roman"/>
+          <w:b/>
+          <w:sz w:val="28"/>
+          <w:szCs w:val="28"/>
+          <w:lang w:val="en-US"/>
+        </w:rPr>
+        <w:t>İ</w:t>
+      </w:r>
+      <w:r>
+        <w:rPr>
+          <w:rFonts w:cs="Times New Roman" w:ascii="Times New Roman" w:hAnsi="Times New Roman"/>
+          <w:b/>
+          <w:sz w:val="28"/>
+          <w:szCs w:val="28"/>
+          <w:lang w:val="en-US"/>
+        </w:rPr>
+        <w:t>LL</w:t>
+      </w:r>
+      <w:r>
+        <w:rPr>
+          <w:rFonts w:cs="Times New Roman" w:ascii="Times New Roman" w:hAnsi="Times New Roman"/>
+          <w:b/>
+          <w:sz w:val="28"/>
+          <w:szCs w:val="28"/>
+          <w:lang w:val="en-US"/>
+        </w:rPr>
+        <w:t xml:space="preserve">İ </w:t>
+      </w:r>
+      <w:r>
+        <w:rPr>
+          <w:rFonts w:cs="Times New Roman" w:ascii="Times New Roman" w:hAnsi="Times New Roman"/>
+          <w:b/>
+          <w:sz w:val="28"/>
+          <w:szCs w:val="28"/>
+          <w:lang w:val="en-US"/>
+        </w:rPr>
+        <w:t>KEL</w:t>
+      </w:r>
+      <w:r>
+        <w:rPr>
+          <w:rFonts w:cs="Times New Roman" w:ascii="Times New Roman" w:hAnsi="Times New Roman"/>
+          <w:b/>
+          <w:sz w:val="28"/>
+          <w:szCs w:val="28"/>
+          <w:lang w:val="en-US"/>
+        </w:rPr>
+        <w:t>İ</w:t>
+      </w:r>
+      <w:r>
+        <w:rPr>
+          <w:rFonts w:cs="Times New Roman" w:ascii="Times New Roman" w:hAnsi="Times New Roman"/>
+          <w:b/>
+          <w:sz w:val="28"/>
+          <w:szCs w:val="28"/>
+          <w:lang w:val="en-US"/>
+        </w:rPr>
+        <w:t>ME TEMS</w:t>
+      </w:r>
+      <w:r>
+        <w:rPr>
+          <w:rFonts w:cs="Times New Roman" w:ascii="Times New Roman" w:hAnsi="Times New Roman"/>
+          <w:b/>
+          <w:sz w:val="28"/>
+          <w:szCs w:val="28"/>
+          <w:lang w:val="en-US"/>
+        </w:rPr>
+        <w:t>İ</w:t>
+      </w:r>
+      <w:r>
+        <w:rPr>
+          <w:rFonts w:cs="Times New Roman" w:ascii="Times New Roman" w:hAnsi="Times New Roman"/>
+          <w:b/>
+          <w:sz w:val="28"/>
+          <w:szCs w:val="28"/>
+          <w:lang w:val="en-US"/>
+        </w:rPr>
+        <w:t>LLER</w:t>
+      </w:r>
+      <w:r>
+        <w:rPr>
+          <w:rFonts w:cs="Times New Roman" w:ascii="Times New Roman" w:hAnsi="Times New Roman"/>
+          <w:b/>
+          <w:sz w:val="28"/>
+          <w:szCs w:val="28"/>
+          <w:lang w:val="en-US"/>
+        </w:rPr>
+        <w:t>İ İ</w:t>
+      </w:r>
+      <w:r>
+        <w:rPr>
+          <w:rFonts w:cs="Times New Roman" w:ascii="Times New Roman" w:hAnsi="Times New Roman"/>
+          <w:b/>
+          <w:sz w:val="28"/>
+          <w:szCs w:val="28"/>
+          <w:lang w:val="en-US"/>
+        </w:rPr>
+        <w:t>LE SÖZLÜK EŞLENMES</w:t>
+      </w:r>
+      <w:r>
+        <w:rPr>
+          <w:rFonts w:cs="Times New Roman" w:ascii="Times New Roman" w:hAnsi="Times New Roman"/>
+          <w:b/>
+          <w:sz w:val="28"/>
+          <w:szCs w:val="28"/>
+          <w:lang w:val="en-US"/>
+        </w:rPr>
+        <w:t>İ</w:t>
+      </w:r>
+    </w:p>
+    <w:p>
+      <w:pPr>
+        <w:pStyle w:val="Normal"/>
+        <w:jc w:val="center"/>
+        <w:rPr>
+          <w:sz w:val="28"/>
+          <w:szCs w:val="28"/>
+        </w:rPr>
+      </w:pPr>
+      <w:r>
+        <w:rPr>
+          <w:rFonts w:cs="Times New Roman" w:ascii="Times New Roman" w:hAnsi="Times New Roman"/>
+          <w:b/>
+          <w:sz w:val="28"/>
+          <w:szCs w:val="28"/>
+        </w:rPr>
+        <w:t>Yiğit Sever</w:t>
       </w:r>
     </w:p>
     <w:p>
@@ -2175,26 +2324,7 @@
           <w:b/>
           <w:szCs w:val="24"/>
         </w:rPr>
-        <w:t>Yiğit Sever</w:t>
-      </w:r>
-    </w:p>
-    <w:p>
-      <w:pPr>
-        <w:pStyle w:val="Normal"/>
-        <w:jc w:val="center"/>
-        <w:rPr>
-          <w:rFonts w:ascii="Times New Roman" w:hAnsi="Times New Roman" w:cs="Times New Roman"/>
-          <w:b/>
-          <w:b/>
-          <w:szCs w:val="24"/>
-        </w:rPr>
-      </w:pPr>
-      <w:r>
-        <w:rPr>
-          <w:rFonts w:cs="Times New Roman" w:ascii="Times New Roman" w:hAnsi="Times New Roman"/>
-          <w:b/>
-          <w:szCs w:val="24"/>
-        </w:rPr>
+        <w:t>Yüksek Lisans, Bilgisayar Mühendisliği</w:t>
       </w:r>
     </w:p>
     <w:p>
@@ -2209,45 +2339,7 @@
           <w:b/>
           <w:szCs w:val="24"/>
         </w:rPr>
-        <w:t>Yüksek Lisans, Bilgisayar Mühendisliği</w:t>
-      </w:r>
-    </w:p>
-    <w:p>
-      <w:pPr>
-        <w:pStyle w:val="Normal"/>
-        <w:jc w:val="center"/>
-        <w:rPr/>
-      </w:pPr>
-      <w:r>
-        <w:rPr>
-          <w:rFonts w:cs="Times New Roman" w:ascii="Times New Roman" w:hAnsi="Times New Roman"/>
-          <w:b/>
-          <w:szCs w:val="24"/>
-        </w:rPr>
         <w:t>Tez Danışmanı: Dr.  Gönenç Ercan</w:t>
-      </w:r>
-    </w:p>
-    <w:p>
-      <w:pPr>
-        <w:pStyle w:val="Normal"/>
-        <w:jc w:val="center"/>
-        <w:rPr>
-          <w:rFonts w:ascii="Times New Roman" w:hAnsi="Times New Roman" w:cs="Times New Roman"/>
-          <w:b/>
-          <w:b/>
-          <w:color w:val="FF0000"/>
-          <w:szCs w:val="24"/>
-          <w:highlight w:val="yellow"/>
-        </w:rPr>
-      </w:pPr>
-      <w:r>
-        <w:rPr>
-          <w:rFonts w:cs="Times New Roman" w:ascii="Times New Roman" w:hAnsi="Times New Roman"/>
-          <w:b/>
-          <w:color w:val="FF0000"/>
-          <w:szCs w:val="24"/>
-          <w:highlight w:val="yellow"/>
-        </w:rPr>
       </w:r>
     </w:p>
     <w:p>
@@ -2719,17 +2811,30 @@
     </w:p>
     <w:p>
       <w:pPr>
+        <w:pStyle w:val="Normal"/>
+        <w:rPr>
+          <w:rFonts w:ascii="Times New Roman" w:hAnsi="Times New Roman" w:cs="Times New Roman"/>
+          <w:szCs w:val="24"/>
+        </w:rPr>
+      </w:pPr>
+      <w:r>
+        <w:rPr>
+          <w:rFonts w:cs="Times New Roman" w:ascii="Times New Roman" w:hAnsi="Times New Roman"/>
+          <w:szCs w:val="24"/>
+        </w:rPr>
+      </w:r>
+    </w:p>
+    <w:p>
+      <w:pPr>
         <w:pStyle w:val="HUFenBilBalk1Dizinler"/>
-        <w:rPr>
-          <w:rFonts w:cs="Times New Roman"/>
-        </w:rPr>
-      </w:pPr>
-      <w:bookmarkStart w:id="9" w:name="_Toc497156057"/>
-      <w:bookmarkStart w:id="10" w:name="_Toc359351660"/>
-      <w:bookmarkStart w:id="11" w:name="_Toc361716549"/>
-      <w:bookmarkStart w:id="12" w:name="_Toc359882396"/>
-      <w:bookmarkStart w:id="13" w:name="_Toc393977681"/>
-      <w:bookmarkStart w:id="14" w:name="_Toc396595898"/>
+        <w:rPr/>
+      </w:pPr>
+      <w:bookmarkStart w:id="9" w:name="_Toc396595898"/>
+      <w:bookmarkStart w:id="10" w:name="_Toc497156057"/>
+      <w:bookmarkStart w:id="11" w:name="_Toc359351660"/>
+      <w:bookmarkStart w:id="12" w:name="_Toc361716549"/>
+      <w:bookmarkStart w:id="13" w:name="_Toc359882396"/>
+      <w:bookmarkStart w:id="14" w:name="_Toc393977681"/>
       <w:bookmarkStart w:id="15" w:name="_Toc376476391"/>
       <w:bookmarkStart w:id="16" w:name="_Toc376475525"/>
       <w:bookmarkStart w:id="17" w:name="_Toc410939776"/>
@@ -2752,15 +2857,65 @@
     <w:p>
       <w:pPr>
         <w:pStyle w:val="Normal"/>
-        <w:rPr>
-          <w:rFonts w:ascii="Times New Roman" w:hAnsi="Times New Roman" w:cs="Times New Roman"/>
-          <w:szCs w:val="24"/>
-        </w:rPr>
-      </w:pPr>
-      <w:r>
-        <w:rPr>
-          <w:rFonts w:cs="Times New Roman" w:ascii="Times New Roman" w:hAnsi="Times New Roman"/>
-          <w:szCs w:val="24"/>
+        <w:jc w:val="center"/>
+        <w:rPr>
+          <w:szCs w:val="28"/>
+        </w:rPr>
+      </w:pPr>
+      <w:r>
+        <w:rPr>
+          <w:rFonts w:cs="Times New Roman" w:ascii="Times New Roman" w:hAnsi="Times New Roman"/>
+          <w:b/>
+          <w:sz w:val="28"/>
+          <w:szCs w:val="28"/>
+          <w:lang w:val="en-US"/>
+        </w:rPr>
+        <w:t>EVALUATING BILINGUAL EMBEDDINGS IN BILINGUAL DICTIONARY ALIGNMENT</w:t>
+      </w:r>
+    </w:p>
+    <w:p>
+      <w:pPr>
+        <w:pStyle w:val="Normal"/>
+        <w:jc w:val="center"/>
+        <w:rPr>
+          <w:sz w:val="28"/>
+          <w:szCs w:val="28"/>
+        </w:rPr>
+      </w:pPr>
+      <w:r>
+        <w:rPr>
+          <w:rFonts w:cs="Times New Roman" w:ascii="Times New Roman" w:hAnsi="Times New Roman"/>
+          <w:b/>
+          <w:sz w:val="28"/>
+          <w:szCs w:val="28"/>
+        </w:rPr>
+        <w:t>Yiğit Sever</w:t>
+      </w:r>
+    </w:p>
+    <w:p>
+      <w:pPr>
+        <w:pStyle w:val="Normal"/>
+        <w:jc w:val="center"/>
+        <w:rPr>
+          <w:rFonts w:ascii="Times New Roman" w:hAnsi="Times New Roman" w:eastAsia="Cambria" w:cs="Times New Roman" w:eastAsiaTheme="minorHAnsi"/>
+          <w:b/>
+          <w:b/>
+          <w:color w:val="auto"/>
+          <w:kern w:val="0"/>
+          <w:sz w:val="24"/>
+          <w:szCs w:val="24"/>
+          <w:lang w:val="tr-TR" w:eastAsia="en-US" w:bidi="ar-SA"/>
+        </w:rPr>
+      </w:pPr>
+      <w:r>
+        <w:rPr>
+          <w:rFonts w:eastAsia="Cambria" w:cs="Times New Roman" w:eastAsiaTheme="minorHAnsi" w:ascii="Times New Roman" w:hAnsi="Times New Roman"/>
+          <w:b/>
+          <w:color w:val="auto"/>
+          <w:kern w:val="0"/>
+          <w:sz w:val="24"/>
+          <w:szCs w:val="24"/>
+          <w:lang w:val="tr-TR" w:eastAsia="en-US" w:bidi="ar-SA"/>
         </w:rPr>
       </w:r>
     </w:p>
@@ -2772,31 +2927,15 @@
       </w:pPr>
       <w:r>
         <w:rPr>
-          <w:rFonts w:cs="Times New Roman" w:ascii="Times New Roman" w:hAnsi="Times New Roman"/>
-          <w:b/>
-          <w:szCs w:val="24"/>
-          <w:lang w:val="en-US"/>
-        </w:rPr>
-        <w:t>Evaluating Bilingual Embeddings in Bilingual Dictionary Alignment</w:t>
-      </w:r>
-    </w:p>
-    <w:p>
-      <w:pPr>
-        <w:pStyle w:val="Normal"/>
-        <w:jc w:val="center"/>
-        <w:rPr>
-          <w:rFonts w:ascii="Times New Roman" w:hAnsi="Times New Roman" w:cs="Times New Roman"/>
-          <w:b/>
-          <w:b/>
-          <w:szCs w:val="24"/>
-        </w:rPr>
-      </w:pPr>
-      <w:r>
-        <w:rPr>
-          <w:rFonts w:cs="Times New Roman" w:ascii="Times New Roman" w:hAnsi="Times New Roman"/>
-          <w:b/>
-          <w:szCs w:val="24"/>
-        </w:rPr>
+          <w:rFonts w:eastAsia="Cambria" w:cs="Times New Roman" w:ascii="Times New Roman" w:hAnsi="Times New Roman" w:eastAsiaTheme="minorHAnsi"/>
+          <w:b/>
+          <w:color w:val="auto"/>
+          <w:kern w:val="0"/>
+          <w:sz w:val="24"/>
+          <w:szCs w:val="24"/>
+          <w:lang w:val="tr-TR" w:eastAsia="en-US" w:bidi="ar-SA"/>
+        </w:rPr>
+        <w:t>Master of Science, Department of Computer Engineering</w:t>
       </w:r>
     </w:p>
     <w:p>
@@ -2811,91 +2950,57 @@
           <w:b/>
           <w:szCs w:val="24"/>
         </w:rPr>
-        <w:t>Yiğit Sever</w:t>
-      </w:r>
-    </w:p>
-    <w:p>
-      <w:pPr>
-        <w:pStyle w:val="Normal"/>
-        <w:jc w:val="center"/>
-        <w:rPr>
-          <w:rFonts w:ascii="Times New Roman" w:hAnsi="Times New Roman" w:cs="Times New Roman"/>
-          <w:b/>
-          <w:b/>
-          <w:color w:val="FF0000"/>
-          <w:szCs w:val="24"/>
-        </w:rPr>
-      </w:pPr>
-      <w:r>
-        <w:rPr>
-          <w:rFonts w:cs="Times New Roman" w:ascii="Times New Roman" w:hAnsi="Times New Roman"/>
-          <w:b/>
-          <w:color w:val="FF0000"/>
-          <w:szCs w:val="24"/>
-        </w:rPr>
-      </w:r>
-    </w:p>
-    <w:p>
-      <w:pPr>
-        <w:pStyle w:val="Normal"/>
+        <w:t>Supervisor: Dr. Gönenç Ercan</w:t>
+      </w:r>
+    </w:p>
+    <w:p>
+      <w:pPr>
+        <w:pStyle w:val="Normal"/>
+        <w:spacing w:lineRule="auto" w:line="360"/>
         <w:jc w:val="center"/>
         <w:rPr/>
       </w:pPr>
       <w:r>
         <w:rPr>
-          <w:rFonts w:cs="Times New Roman" w:ascii="Times New Roman" w:hAnsi="Times New Roman"/>
-          <w:b/>
-          <w:szCs w:val="24"/>
-        </w:rPr>
-        <w:t>Supervisor: Dr.  Gönenç Ercan</w:t>
-      </w:r>
-    </w:p>
-    <w:p>
-      <w:pPr>
-        <w:pStyle w:val="Normal"/>
-        <w:jc w:val="center"/>
+          <w:rFonts w:eastAsia="Cambria" w:cs="Times New Roman" w:ascii="Times New Roman" w:hAnsi="Times New Roman"/>
+          <w:b/>
+          <w:szCs w:val="24"/>
+        </w:rPr>
+        <w:t>September</w:t>
+      </w:r>
+      <w:r>
+        <w:rPr>
+          <w:rFonts w:cs="Times New Roman" w:ascii="Times New Roman" w:hAnsi="Times New Roman"/>
+          <w:b/>
+          <w:szCs w:val="24"/>
+        </w:rPr>
+        <w:t xml:space="preserve"> 2019,  </w:t>
+      </w:r>
+      <w:r>
+        <w:rPr>
+          <w:rFonts w:eastAsia="Cambria" w:cs="Times New Roman" w:ascii="Times New Roman" w:hAnsi="Times New Roman"/>
+          <w:b/>
+          <w:szCs w:val="24"/>
+        </w:rPr>
+        <w:t>97</w:t>
+      </w:r>
+      <w:r>
+        <w:rPr>
+          <w:rFonts w:cs="Times New Roman" w:ascii="Times New Roman" w:hAnsi="Times New Roman"/>
+          <w:b/>
+          <w:szCs w:val="24"/>
+        </w:rPr>
+        <w:t xml:space="preserve"> Pages</w:t>
+      </w:r>
+    </w:p>
+    <w:p>
+      <w:pPr>
+        <w:pStyle w:val="Normal"/>
+        <w:spacing w:lineRule="auto" w:line="360"/>
         <w:rPr/>
       </w:pPr>
       <w:r>
         <w:rPr>
-          <w:rFonts w:eastAsia="Cambria" w:cs="Times New Roman" w:ascii="Times New Roman" w:hAnsi="Times New Roman"/>
-          <w:b/>
-          <w:szCs w:val="24"/>
-        </w:rPr>
-        <w:t>September</w:t>
-      </w:r>
-      <w:r>
-        <w:rPr>
-          <w:rFonts w:cs="Times New Roman" w:ascii="Times New Roman" w:hAnsi="Times New Roman"/>
-          <w:b/>
-          <w:szCs w:val="24"/>
-        </w:rPr>
-        <w:t xml:space="preserve"> 2019,  </w:t>
-      </w:r>
-      <w:r>
-        <w:rPr>
-          <w:rFonts w:eastAsia="Cambria" w:cs="Times New Roman" w:ascii="Times New Roman" w:hAnsi="Times New Roman"/>
-          <w:b/>
-          <w:szCs w:val="24"/>
-        </w:rPr>
-        <w:t>97</w:t>
-      </w:r>
-      <w:r>
-        <w:rPr>
-          <w:rFonts w:cs="Times New Roman" w:ascii="Times New Roman" w:hAnsi="Times New Roman"/>
-          <w:b/>
-          <w:szCs w:val="24"/>
-        </w:rPr>
-        <w:t xml:space="preserve"> Pages</w:t>
-      </w:r>
-    </w:p>
-    <w:p>
-      <w:pPr>
-        <w:pStyle w:val="Normal"/>
-        <w:rPr/>
-      </w:pPr>
-      <w:r>
-        <w:rPr>
           <w:rFonts w:eastAsia="ＭＳ 明朝" w:cs="Times New Roman" w:ascii="Times New Roman" w:hAnsi="Times New Roman" w:eastAsiaTheme="minorEastAsia"/>
           <w:szCs w:val="24"/>
         </w:rPr>
@@ -2905,6 +3010,7 @@
     <w:p>
       <w:pPr>
         <w:pStyle w:val="Normal"/>
+        <w:spacing w:lineRule="auto" w:line="360"/>
         <w:rPr/>
       </w:pPr>
       <w:r>
@@ -2920,6 +3026,7 @@
     <w:p>
       <w:pPr>
         <w:pStyle w:val="Normal"/>
+        <w:spacing w:lineRule="auto" w:line="360"/>
         <w:rPr/>
       </w:pPr>
       <w:r>
@@ -2934,19 +3041,21 @@
     <w:p>
       <w:pPr>
         <w:pStyle w:val="Normal"/>
-        <w:rPr>
-          <w:rFonts w:ascii="Times New Roman" w:hAnsi="Times New Roman" w:cs="Times New Roman"/>
-        </w:rPr>
-      </w:pPr>
-      <w:r>
-        <w:rPr>
-          <w:rFonts w:cs="Times New Roman" w:ascii="Times New Roman" w:hAnsi="Times New Roman"/>
-        </w:rPr>
-      </w:r>
-    </w:p>
-    <w:p>
-      <w:pPr>
-        <w:pStyle w:val="Normal"/>
+        <w:spacing w:lineRule="auto" w:line="360"/>
+        <w:rPr>
+          <w:rFonts w:ascii="Times New Roman" w:hAnsi="Times New Roman" w:cs="Times New Roman"/>
+        </w:rPr>
+      </w:pPr>
+      <w:r>
+        <w:rPr>
+          <w:rFonts w:cs="Times New Roman" w:ascii="Times New Roman" w:hAnsi="Times New Roman"/>
+        </w:rPr>
+      </w:r>
+    </w:p>
+    <w:p>
+      <w:pPr>
+        <w:pStyle w:val="Normal"/>
+        <w:spacing w:lineRule="auto" w:line="360"/>
         <w:rPr>
           <w:rFonts w:ascii="Times New Roman" w:hAnsi="Times New Roman" w:cs="Times New Roman"/>
         </w:rPr>
@@ -3004,10 +3113,10 @@
         <w:pStyle w:val="HUFenBilBalk1Dizinler"/>
         <w:rPr/>
       </w:pPr>
-      <w:bookmarkStart w:id="19" w:name="_Toc410939777"/>
-      <w:bookmarkStart w:id="20" w:name="_Toc376476392"/>
-      <w:bookmarkStart w:id="21" w:name="_Toc376475526"/>
-      <w:bookmarkStart w:id="22" w:name="_Toc497156058"/>
+      <w:bookmarkStart w:id="19" w:name="_Toc497156058"/>
+      <w:bookmarkStart w:id="20" w:name="_Toc376475526"/>
+      <w:bookmarkStart w:id="21" w:name="_Toc376476392"/>
+      <w:bookmarkStart w:id="22" w:name="_Toc410939777"/>
       <w:r>
         <w:rPr>
           <w:rFonts w:cs="Times New Roman"/>
@@ -3044,15 +3153,13 @@
     <w:p>
       <w:pPr>
         <w:pStyle w:val="Normal"/>
+        <w:rPr/>
+      </w:pPr>
+      <w:r>
         <w:rPr>
           <w:rFonts w:ascii="Liberation Serif" w:hAnsi="Liberation Serif"/>
         </w:rPr>
-      </w:pPr>
-      <w:r>
-        <w:rPr>
-          <w:rFonts w:ascii="Liberation Serif" w:hAnsi="Liberation Serif"/>
-        </w:rPr>
-        <w:t>Yüksek lisans sürecinde öğretileri ve deneyimleriyle bu tezin ortaya çıkmasındaki katkılarını asla ödemeyeceğim sayın hocam Dr. Gönenç Ercan’a,</w:t>
+        <w:t>Yüksek lisans sürecinde öğretileri ve deneyimleriyle bu tezin ortaya çıkmasındaki katkılarıyla bana kılavuz olan danışman hocam Dr. Gönenç Ercan’a,</w:t>
       </w:r>
     </w:p>
     <w:p>
@@ -3092,7 +3199,7 @@
         <w:rPr>
           <w:rFonts w:ascii="Liberation Serif" w:hAnsi="Liberation Serif"/>
         </w:rPr>
-        <w:t xml:space="preserve"> yolda yürümeme yardımcı olan kıymetli hocam Dr. Tayfun Küçükyılmaz’a,</w:t>
+        <w:t xml:space="preserve"> yolda yürümeme yardımcı olan kıymetli hocam Dr. Tayfun Küçükyılmaz’a ve verimli bir çalışma ortamının hazırlanmasında her zaman desteğini duyumsadığım hocam Prof. Dr. Tolga Kurtuluş Çapın’a,</w:t>
       </w:r>
     </w:p>
     <w:p>
@@ -3117,7 +3224,7 @@
         <w:rPr>
           <w:rFonts w:ascii="Liberation Serif" w:hAnsi="Liberation Serif"/>
         </w:rPr>
-        <w:t xml:space="preserve">Bilgisayar mühendisliğini bana tanıtan sevgili </w:t>
+        <w:t xml:space="preserve">Bilgisayar mühendisliğini bana tanıtan </w:t>
       </w:r>
       <w:r>
         <w:rPr>
@@ -3128,13 +3235,30 @@
           <w:szCs w:val="22"/>
           <w:lang w:val="tr-TR" w:eastAsia="en-US" w:bidi="ar-SA"/>
         </w:rPr>
+        <w:t>değerli</w:t>
+      </w:r>
+      <w:r>
+        <w:rPr>
+          <w:rFonts w:ascii="Liberation Serif" w:hAnsi="Liberation Serif"/>
+        </w:rPr>
+        <w:t xml:space="preserve"> </w:t>
+      </w:r>
+      <w:r>
+        <w:rPr>
+          <w:rFonts w:eastAsia="Cambria" w:cs="" w:ascii="Liberation Serif" w:hAnsi="Liberation Serif" w:eastAsiaTheme="minorHAnsi"/>
+          <w:color w:val="auto"/>
+          <w:kern w:val="0"/>
+          <w:sz w:val="24"/>
+          <w:szCs w:val="22"/>
+          <w:lang w:val="tr-TR" w:eastAsia="en-US" w:bidi="ar-SA"/>
+        </w:rPr>
         <w:t>büyüğüm</w:t>
       </w:r>
       <w:r>
         <w:rPr>
           <w:rFonts w:ascii="Liberation Serif" w:hAnsi="Liberation Serif"/>
         </w:rPr>
-        <w:t xml:space="preserve"> Hülya Küçükaras’a.</w:t>
+        <w:t xml:space="preserve"> Hülya Küçükaras’a,</w:t>
       </w:r>
     </w:p>
     <w:p>
@@ -3153,28 +3277,53 @@
     <w:p>
       <w:pPr>
         <w:pStyle w:val="Normal"/>
+        <w:rPr/>
+      </w:pPr>
+      <w:r>
         <w:rPr>
           <w:rFonts w:ascii="Liberation Serif" w:hAnsi="Liberation Serif"/>
         </w:rPr>
-      </w:pPr>
-      <w:r>
+        <w:t>Bana her konuda yardımcı olan Ayça Deniz ve Hakan Kızılöz’e ve yaptığımız fikir alışverişleri ile bana farklı bakış açıları kazandıran Mehmet Taha Şahin’e,</w:t>
+      </w:r>
+    </w:p>
+    <w:p>
+      <w:pPr>
+        <w:pStyle w:val="Normal"/>
         <w:rPr>
           <w:rFonts w:ascii="Liberation Serif" w:hAnsi="Liberation Serif"/>
         </w:rPr>
-        <w:t>Yaptığımız fikir alışverişleri ile bana farklı bakış açıları kazandıran öncelikle Mehmet Taha Şahin’e ve Alperen Özdemir, Arkum Özkaya, Bumin Kağan Yıldırım ve Gabrial Zencha Ashungafac’a,</w:t>
-      </w:r>
-    </w:p>
-    <w:p>
-      <w:pPr>
-        <w:pStyle w:val="Normal"/>
+      </w:pPr>
+      <w:r>
         <w:rPr>
           <w:rFonts w:ascii="Liberation Serif" w:hAnsi="Liberation Serif"/>
         </w:rPr>
-      </w:pPr>
-      <w:r>
+      </w:r>
+    </w:p>
+    <w:p>
+      <w:pPr>
+        <w:pStyle w:val="Normal"/>
         <w:rPr>
           <w:rFonts w:ascii="Liberation Serif" w:hAnsi="Liberation Serif"/>
         </w:rPr>
+      </w:pPr>
+      <w:r>
+        <w:rPr>
+          <w:rFonts w:ascii="Liberation Serif" w:hAnsi="Liberation Serif"/>
+        </w:rPr>
+        <w:t xml:space="preserve">Tez savunması sürecinde dönütleriyle tezimin bilimsel niteliğine katkı sağlayan juri başkanı Prof. Dr. İlyas Çiçekli’ye, Dr. Gönenç Ercan’a, Dr. Tayfun Küçükyılmaz’a, Dr. Mehmet Köseoğlu’na ve Dr. Burcu Can’a, </w:t>
+      </w:r>
+    </w:p>
+    <w:p>
+      <w:pPr>
+        <w:pStyle w:val="Normal"/>
+        <w:rPr>
+          <w:rFonts w:ascii="Liberation Serif" w:hAnsi="Liberation Serif"/>
+        </w:rPr>
+      </w:pPr>
+      <w:r>
+        <w:rPr>
+          <w:rFonts w:ascii="Liberation Serif" w:hAnsi="Liberation Serif"/>
+        </w:rPr>
       </w:r>
     </w:p>
     <w:p>
@@ -3186,61 +3335,41 @@
         <w:rPr>
           <w:rFonts w:ascii="Liberation Serif" w:hAnsi="Liberation Serif"/>
         </w:rPr>
-        <w:t>Bana her konuda yardımcı olan Ayça Deniz ve Hakan Kızılöz’e,</w:t>
-      </w:r>
-    </w:p>
-    <w:p>
-      <w:pPr>
-        <w:pStyle w:val="Normal"/>
+        <w:t xml:space="preserve">Beni bu günlere getiren, yol gösterici ve her zaman sevgi dolu olan canım aileme ve başından </w:t>
+      </w:r>
+      <w:r>
+        <w:rPr>
+          <w:rFonts w:eastAsia="Cambria" w:cs="" w:ascii="Liberation Serif" w:hAnsi="Liberation Serif" w:eastAsiaTheme="minorHAnsi"/>
+          <w:color w:val="auto"/>
+          <w:kern w:val="0"/>
+          <w:sz w:val="24"/>
+          <w:szCs w:val="22"/>
+          <w:lang w:val="tr-TR" w:eastAsia="en-US" w:bidi="ar-SA"/>
+        </w:rPr>
+        <w:t>beri</w:t>
+      </w:r>
+      <w:r>
         <w:rPr>
           <w:rFonts w:ascii="Liberation Serif" w:hAnsi="Liberation Serif"/>
         </w:rPr>
-      </w:pPr>
+        <w:t xml:space="preserve"> </w:t>
+      </w:r>
+      <w:r>
+        <w:rPr>
+          <w:rFonts w:eastAsia="Cambria" w:cs="" w:ascii="Liberation Serif" w:hAnsi="Liberation Serif" w:eastAsiaTheme="minorHAnsi"/>
+          <w:color w:val="auto"/>
+          <w:kern w:val="0"/>
+          <w:sz w:val="24"/>
+          <w:szCs w:val="22"/>
+          <w:lang w:val="tr-TR" w:eastAsia="en-US" w:bidi="ar-SA"/>
+        </w:rPr>
+        <w:t>desteğini</w:t>
+      </w:r>
       <w:r>
         <w:rPr>
           <w:rFonts w:ascii="Liberation Serif" w:hAnsi="Liberation Serif"/>
         </w:rPr>
-      </w:r>
-    </w:p>
-    <w:p>
-      <w:pPr>
-        <w:pStyle w:val="Normal"/>
-        <w:rPr>
-          <w:rFonts w:ascii="Liberation Serif" w:hAnsi="Liberation Serif"/>
-        </w:rPr>
-      </w:pPr>
-      <w:r>
-        <w:rPr>
-          <w:rFonts w:ascii="Liberation Serif" w:hAnsi="Liberation Serif"/>
-        </w:rPr>
-        <w:t>Beni bu günlere getiren, yol gösterici ve her zaman sevgi dolu olan canım aileme,</w:t>
-      </w:r>
-    </w:p>
-    <w:p>
-      <w:pPr>
-        <w:pStyle w:val="Normal"/>
-        <w:rPr>
-          <w:rFonts w:ascii="Liberation Serif" w:hAnsi="Liberation Serif"/>
-        </w:rPr>
-      </w:pPr>
-      <w:r>
-        <w:rPr>
-          <w:rFonts w:ascii="Liberation Serif" w:hAnsi="Liberation Serif"/>
-        </w:rPr>
-      </w:r>
-    </w:p>
-    <w:p>
-      <w:pPr>
-        <w:pStyle w:val="Normal"/>
-        <w:rPr>
-          <w:rFonts w:ascii="Liberation Serif" w:hAnsi="Liberation Serif"/>
-        </w:rPr>
-      </w:pPr>
-      <w:r>
-        <w:rPr>
-          <w:rFonts w:ascii="Liberation Serif" w:hAnsi="Liberation Serif"/>
-        </w:rPr>
-        <w:t>İyi günde kötü günde varlığını hiç esirgemeyen, en büyük destekçim Asena Akkaya’ya,</w:t>
+        <w:t xml:space="preserve"> hiç esirgemeyen sevgili Asena Akkaya’ya,</w:t>
       </w:r>
     </w:p>
     <w:p>
@@ -3505,7 +3634,7 @@
               <wp:positionV relativeFrom="paragraph">
                 <wp:posOffset>635</wp:posOffset>
               </wp:positionV>
-              <wp:extent cx="18415" cy="174625"/>
+              <wp:extent cx="20320" cy="174625"/>
               <wp:effectExtent l="0" t="0" r="0" b="0"/>
               <wp:wrapSquare wrapText="largest"/>
               <wp:docPr id="1" name="Frame1"/>
@@ -3516,7 +3645,7 @@
                     <wps:spPr>
                       <a:xfrm>
                         <a:off x="0" y="0"/>
-                        <a:ext cx="17640" cy="173880"/>
+                        <a:ext cx="19800" cy="173880"/>
                       </a:xfrm>
                       <a:prstGeom prst="rect">
                         <a:avLst/>
@@ -3562,7 +3691,7 @@
         </mc:Choice>
         <mc:Fallback>
           <w:pict>
-            <v:rect id="shape_0" ID="Frame1" stroked="f" style="position:absolute;margin-left:218.95pt;margin-top:0.05pt;width:1.35pt;height:13.65pt;mso-position-horizontal:center;mso-position-horizontal-relative:margin">
+            <v:rect id="shape_0" ID="Frame1" stroked="f" style="position:absolute;margin-left:218.85pt;margin-top:0.05pt;width:1.5pt;height:13.65pt;mso-position-horizontal:center;mso-position-horizontal-relative:margin">
               <w10:wrap type="none"/>
               <v:fill o:detectmouseclick="t" on="false"/>
               <v:stroke color="#3465a4" joinstyle="round" endcap="flat"/>

</xml_diff>